<commit_message>
Updated orange falcon Nitri Black Beauty
</commit_message>
<xml_diff>
--- a/img/Specifi/Food Buddy.docx
+++ b/img/Specifi/Food Buddy.docx
@@ -33,8 +33,6 @@
         </w:rPr>
         <w:t xml:space="preserve"> PRODUCT SPECIFICATIONS</w:t>
       </w:r>
-      <w:bookmarkStart w:id="0" w:name="_GoBack"/>
-      <w:bookmarkEnd w:id="0"/>
     </w:p>
     <w:p>
       <w:pPr>
@@ -60,31 +58,26 @@
       </w:pPr>
       <w:r>
         <w:rPr>
-          <w:rFonts w:ascii="Times New Roman" w:eastAsia="Times New Roman" w:hAnsi="Times New Roman"/>
+          <w:rFonts w:ascii="Arial" w:hAnsi="Arial" w:cs="Arial"/>
           <w:b/>
+          <w:bCs/>
           <w:noProof/>
           <w:sz w:val="20"/>
           <w:szCs w:val="20"/>
         </w:rPr>
         <w:drawing>
-          <wp:anchor distT="0" distB="0" distL="114300" distR="114300" simplePos="0" relativeHeight="251659264" behindDoc="0" locked="0" layoutInCell="1" allowOverlap="1" wp14:anchorId="1356447F" wp14:editId="6585A3CE">
+          <wp:anchor distT="0" distB="0" distL="114300" distR="114300" simplePos="0" relativeHeight="251658240" behindDoc="0" locked="0" layoutInCell="1" allowOverlap="1" wp14:anchorId="37528044" wp14:editId="1E950A83">
             <wp:simplePos x="0" y="0"/>
             <wp:positionH relativeFrom="column">
-              <wp:posOffset>5410200</wp:posOffset>
+              <wp:posOffset>5749925</wp:posOffset>
             </wp:positionH>
             <wp:positionV relativeFrom="paragraph">
-              <wp:posOffset>152400</wp:posOffset>
+              <wp:posOffset>187960</wp:posOffset>
             </wp:positionV>
-            <wp:extent cx="1654810" cy="1874520"/>
-            <wp:effectExtent l="0" t="0" r="2540" b="0"/>
+            <wp:extent cx="1250385" cy="2410216"/>
+            <wp:effectExtent l="0" t="0" r="6985" b="9525"/>
             <wp:wrapNone/>
-            <wp:docPr id="28" name="Picture 27" descr="A picture containing handwear, clothing&#10;&#10;Description generated with very high confidence">
-              <a:extLst xmlns:a="http://schemas.openxmlformats.org/drawingml/2006/main">
-                <a:ext uri="{FF2B5EF4-FFF2-40B4-BE49-F238E27FC236}">
-                  <a16:creationId xmlns:a16="http://schemas.microsoft.com/office/drawing/2014/main" id="{1FF09C56-0191-4E53-8B2E-E81966A87A84}"/>
-                </a:ext>
-              </a:extLst>
-            </wp:docPr>
+            <wp:docPr id="1" name="Picture 1" descr="A picture containing handwear, clothing&#10;&#10;Description generated with very high confidence"/>
             <wp:cNvGraphicFramePr>
               <a:graphicFrameLocks xmlns:a="http://schemas.openxmlformats.org/drawingml/2006/main" noChangeAspect="1"/>
             </wp:cNvGraphicFramePr>
@@ -92,16 +85,8 @@
               <a:graphicData uri="http://schemas.openxmlformats.org/drawingml/2006/picture">
                 <pic:pic xmlns:pic="http://schemas.openxmlformats.org/drawingml/2006/picture">
                   <pic:nvPicPr>
-                    <pic:cNvPr id="28" name="Picture 27" descr="A picture containing handwear, clothing&#10;&#10;Description generated with very high confidence">
-                      <a:extLst>
-                        <a:ext uri="{FF2B5EF4-FFF2-40B4-BE49-F238E27FC236}">
-                          <a16:creationId xmlns:a16="http://schemas.microsoft.com/office/drawing/2014/main" id="{1FF09C56-0191-4E53-8B2E-E81966A87A84}"/>
-                        </a:ext>
-                      </a:extLst>
-                    </pic:cNvPr>
-                    <pic:cNvPicPr>
-                      <a:picLocks noChangeAspect="1"/>
-                    </pic:cNvPicPr>
+                    <pic:cNvPr id="1" name="Food buddy.jpg"/>
+                    <pic:cNvPicPr/>
                   </pic:nvPicPr>
                   <pic:blipFill>
                     <a:blip r:embed="rId7" cstate="print">
@@ -118,7 +103,7 @@
                   <pic:spPr>
                     <a:xfrm>
                       <a:off x="0" y="0"/>
-                      <a:ext cx="1654810" cy="1874520"/>
+                      <a:ext cx="1250385" cy="2410216"/>
                     </a:xfrm>
                     <a:prstGeom prst="rect">
                       <a:avLst/>
@@ -353,6 +338,8 @@
         </w:rPr>
         <w:t>.</w:t>
       </w:r>
+      <w:bookmarkStart w:id="0" w:name="_GoBack"/>
+      <w:bookmarkEnd w:id="0"/>
     </w:p>
     <w:p>
       <w:pPr>

</xml_diff>

<commit_message>
Food Buddy and High Risk
</commit_message>
<xml_diff>
--- a/img/Specifi/Food Buddy.docx
+++ b/img/Specifi/Food Buddy.docx
@@ -44,38 +44,28 @@
           <w:szCs w:val="20"/>
         </w:rPr>
       </w:pPr>
-    </w:p>
-    <w:p>
-      <w:pPr>
-        <w:jc w:val="both"/>
+      <w:r>
         <w:rPr>
           <w:rFonts w:ascii="Arial" w:hAnsi="Arial" w:cs="Arial"/>
           <w:b/>
           <w:bCs/>
-          <w:sz w:val="20"/>
-          <w:szCs w:val="20"/>
-        </w:rPr>
-      </w:pPr>
-      <w:r>
-        <w:rPr>
-          <w:rFonts w:ascii="Arial" w:hAnsi="Arial" w:cs="Arial"/>
           <w:noProof/>
           <w:sz w:val="20"/>
           <w:szCs w:val="20"/>
         </w:rPr>
         <w:drawing>
-          <wp:anchor distT="0" distB="0" distL="114300" distR="114300" simplePos="0" relativeHeight="251658240" behindDoc="0" locked="0" layoutInCell="1" allowOverlap="1" wp14:anchorId="1585517E" wp14:editId="3AAF96A8">
+          <wp:anchor distT="0" distB="0" distL="114300" distR="114300" simplePos="0" relativeHeight="251658240" behindDoc="0" locked="0" layoutInCell="1" allowOverlap="1" wp14:anchorId="562B7501" wp14:editId="1E8D773E">
             <wp:simplePos x="0" y="0"/>
-            <wp:positionH relativeFrom="column">
-              <wp:posOffset>5322570</wp:posOffset>
+            <wp:positionH relativeFrom="margin">
+              <wp:posOffset>5329179</wp:posOffset>
             </wp:positionH>
             <wp:positionV relativeFrom="paragraph">
-              <wp:posOffset>71510</wp:posOffset>
+              <wp:posOffset>8890</wp:posOffset>
             </wp:positionV>
-            <wp:extent cx="1841500" cy="3210759"/>
-            <wp:effectExtent l="0" t="0" r="0" b="0"/>
+            <wp:extent cx="2157212" cy="3104421"/>
+            <wp:effectExtent l="0" t="0" r="0" b="1270"/>
             <wp:wrapNone/>
-            <wp:docPr id="3" name="Picture 3" descr="A picture containing handwear, clothing&#10;&#10;Description generated with very high confidence"/>
+            <wp:docPr id="1" name="Picture 1" descr="A picture containing handwear, clothing, indoor&#10;&#10;Description generated with very high confidence"/>
             <wp:cNvGraphicFramePr>
               <a:graphicFrameLocks xmlns:a="http://schemas.openxmlformats.org/drawingml/2006/main" noChangeAspect="1"/>
             </wp:cNvGraphicFramePr>
@@ -83,7 +73,7 @@
               <a:graphicData uri="http://schemas.openxmlformats.org/drawingml/2006/picture">
                 <pic:pic xmlns:pic="http://schemas.openxmlformats.org/drawingml/2006/picture">
                   <pic:nvPicPr>
-                    <pic:cNvPr id="3" name="Food.png"/>
+                    <pic:cNvPr id="1" name="Food New.png"/>
                     <pic:cNvPicPr/>
                   </pic:nvPicPr>
                   <pic:blipFill>
@@ -101,7 +91,7 @@
                   <pic:spPr>
                     <a:xfrm>
                       <a:off x="0" y="0"/>
-                      <a:ext cx="1843268" cy="3213842"/>
+                      <a:ext cx="2157212" cy="3104421"/>
                     </a:xfrm>
                     <a:prstGeom prst="rect">
                       <a:avLst/>
@@ -125,78 +115,12 @@
         <w:jc w:val="both"/>
         <w:rPr>
           <w:rFonts w:ascii="Arial" w:hAnsi="Arial" w:cs="Arial"/>
-          <w:sz w:val="20"/>
-          <w:szCs w:val="20"/>
-        </w:rPr>
-      </w:pPr>
-      <w:r>
-        <w:rPr>
-          <w:rFonts w:ascii="Arial" w:hAnsi="Arial" w:cs="Arial"/>
           <w:b/>
           <w:bCs/>
           <w:sz w:val="20"/>
           <w:szCs w:val="20"/>
         </w:rPr>
-        <w:t>Name of Product</w:t>
-      </w:r>
-      <w:r>
-        <w:rPr>
-          <w:rFonts w:ascii="Arial" w:hAnsi="Arial" w:cs="Arial"/>
-          <w:sz w:val="20"/>
-          <w:szCs w:val="20"/>
-        </w:rPr>
-        <w:tab/>
-      </w:r>
-      <w:r>
-        <w:rPr>
-          <w:rFonts w:ascii="Arial" w:hAnsi="Arial" w:cs="Arial"/>
-          <w:sz w:val="20"/>
-          <w:szCs w:val="20"/>
-        </w:rPr>
-        <w:t xml:space="preserve">      -           </w:t>
-      </w:r>
-      <w:r>
-        <w:rPr>
-          <w:rFonts w:ascii="Arial" w:hAnsi="Arial" w:cs="Arial"/>
-          <w:sz w:val="20"/>
-          <w:szCs w:val="20"/>
-        </w:rPr>
-        <w:t xml:space="preserve">9.0 Mil Powder Free </w:t>
-      </w:r>
-      <w:proofErr w:type="gramStart"/>
-      <w:r>
-        <w:rPr>
-          <w:rFonts w:ascii="Arial" w:hAnsi="Arial" w:cs="Arial"/>
-          <w:sz w:val="20"/>
-          <w:szCs w:val="20"/>
-        </w:rPr>
-        <w:t>Heavy Duty</w:t>
-      </w:r>
-      <w:proofErr w:type="gramEnd"/>
-      <w:r>
-        <w:rPr>
-          <w:rFonts w:ascii="Arial" w:hAnsi="Arial" w:cs="Arial"/>
-          <w:sz w:val="20"/>
-          <w:szCs w:val="20"/>
-        </w:rPr>
-        <w:t xml:space="preserve"> Nitrile Gloves</w:t>
-      </w:r>
-      <w:r>
-        <w:rPr>
-          <w:rFonts w:ascii="Arial" w:hAnsi="Arial" w:cs="Arial"/>
-          <w:sz w:val="20"/>
-          <w:szCs w:val="20"/>
-        </w:rPr>
-        <w:t>.</w:t>
-      </w:r>
-      <w:r>
-        <w:rPr>
-          <w:rFonts w:ascii="Arial" w:hAnsi="Arial" w:cs="Arial"/>
-          <w:sz w:val="20"/>
-          <w:szCs w:val="20"/>
-        </w:rPr>
-        <w:t xml:space="preserve">    </w:t>
-      </w:r>
+      </w:pPr>
     </w:p>
     <w:p>
       <w:pPr>
@@ -215,7 +139,15 @@
           <w:sz w:val="20"/>
           <w:szCs w:val="20"/>
         </w:rPr>
-        <w:t xml:space="preserve">Name of Manufacturer </w:t>
+        <w:t>Name of Product</w:t>
+      </w:r>
+      <w:r>
+        <w:rPr>
+          <w:rFonts w:ascii="Arial" w:hAnsi="Arial" w:cs="Arial"/>
+          <w:sz w:val="20"/>
+          <w:szCs w:val="20"/>
+        </w:rPr>
+        <w:tab/>
       </w:r>
       <w:r>
         <w:rPr>
@@ -231,25 +163,25 @@
           <w:sz w:val="20"/>
           <w:szCs w:val="20"/>
         </w:rPr>
-        <w:t xml:space="preserve">Innovative Gloves Co. Ltd. </w:t>
-      </w:r>
-      <w:proofErr w:type="spellStart"/>
-      <w:r>
-        <w:rPr>
-          <w:rFonts w:ascii="Arial" w:hAnsi="Arial" w:cs="Arial"/>
-          <w:sz w:val="20"/>
-          <w:szCs w:val="20"/>
-        </w:rPr>
-        <w:t>Hatyai</w:t>
-      </w:r>
-      <w:proofErr w:type="spellEnd"/>
-      <w:r>
-        <w:rPr>
-          <w:rFonts w:ascii="Arial" w:hAnsi="Arial" w:cs="Arial"/>
-          <w:sz w:val="20"/>
-          <w:szCs w:val="20"/>
-        </w:rPr>
-        <w:t>, Thailand</w:t>
+        <w:t xml:space="preserve">9.0 Mil Powder Free </w:t>
+      </w:r>
+      <w:proofErr w:type="gramStart"/>
+      <w:r>
+        <w:rPr>
+          <w:rFonts w:ascii="Arial" w:hAnsi="Arial" w:cs="Arial"/>
+          <w:sz w:val="20"/>
+          <w:szCs w:val="20"/>
+        </w:rPr>
+        <w:t>Heavy Duty</w:t>
+      </w:r>
+      <w:proofErr w:type="gramEnd"/>
+      <w:r>
+        <w:rPr>
+          <w:rFonts w:ascii="Arial" w:hAnsi="Arial" w:cs="Arial"/>
+          <w:sz w:val="20"/>
+          <w:szCs w:val="20"/>
+        </w:rPr>
+        <w:t xml:space="preserve"> Nitrile Gloves</w:t>
       </w:r>
       <w:r>
         <w:rPr>
@@ -258,6 +190,14 @@
           <w:szCs w:val="20"/>
         </w:rPr>
         <w:t>.</w:t>
+      </w:r>
+      <w:r>
+        <w:rPr>
+          <w:rFonts w:ascii="Arial" w:hAnsi="Arial" w:cs="Arial"/>
+          <w:sz w:val="20"/>
+          <w:szCs w:val="20"/>
+        </w:rPr>
+        <w:t xml:space="preserve">    </w:t>
       </w:r>
     </w:p>
     <w:p>
@@ -277,8 +217,60 @@
           <w:sz w:val="20"/>
           <w:szCs w:val="20"/>
         </w:rPr>
-        <w:t>Base Material</w:t>
-      </w:r>
+        <w:t xml:space="preserve">Name of Manufacturer </w:t>
+      </w:r>
+      <w:r>
+        <w:rPr>
+          <w:rFonts w:ascii="Arial" w:hAnsi="Arial" w:cs="Arial"/>
+          <w:sz w:val="20"/>
+          <w:szCs w:val="20"/>
+        </w:rPr>
+        <w:t xml:space="preserve">      -           </w:t>
+      </w:r>
+      <w:r>
+        <w:rPr>
+          <w:rFonts w:ascii="Arial" w:hAnsi="Arial" w:cs="Arial"/>
+          <w:sz w:val="20"/>
+          <w:szCs w:val="20"/>
+        </w:rPr>
+        <w:t xml:space="preserve">Innovative Gloves Co. Ltd. </w:t>
+      </w:r>
+      <w:proofErr w:type="spellStart"/>
+      <w:r>
+        <w:rPr>
+          <w:rFonts w:ascii="Arial" w:hAnsi="Arial" w:cs="Arial"/>
+          <w:sz w:val="20"/>
+          <w:szCs w:val="20"/>
+        </w:rPr>
+        <w:t>Hatyai</w:t>
+      </w:r>
+      <w:proofErr w:type="spellEnd"/>
+      <w:r>
+        <w:rPr>
+          <w:rFonts w:ascii="Arial" w:hAnsi="Arial" w:cs="Arial"/>
+          <w:sz w:val="20"/>
+          <w:szCs w:val="20"/>
+        </w:rPr>
+        <w:t>, Thailand</w:t>
+      </w:r>
+      <w:r>
+        <w:rPr>
+          <w:rFonts w:ascii="Arial" w:hAnsi="Arial" w:cs="Arial"/>
+          <w:sz w:val="20"/>
+          <w:szCs w:val="20"/>
+        </w:rPr>
+        <w:t>.</w:t>
+      </w:r>
+    </w:p>
+    <w:p>
+      <w:pPr>
+        <w:jc w:val="both"/>
+        <w:rPr>
+          <w:rFonts w:ascii="Arial" w:hAnsi="Arial" w:cs="Arial"/>
+          <w:sz w:val="20"/>
+          <w:szCs w:val="20"/>
+        </w:rPr>
+      </w:pPr>
       <w:r>
         <w:rPr>
           <w:rFonts w:ascii="Arial" w:hAnsi="Arial" w:cs="Arial"/>
@@ -287,6 +279,16 @@
           <w:sz w:val="20"/>
           <w:szCs w:val="20"/>
         </w:rPr>
+        <w:t>Base Material</w:t>
+      </w:r>
+      <w:r>
+        <w:rPr>
+          <w:rFonts w:ascii="Arial" w:hAnsi="Arial" w:cs="Arial"/>
+          <w:b/>
+          <w:bCs/>
+          <w:sz w:val="20"/>
+          <w:szCs w:val="20"/>
+        </w:rPr>
         <w:tab/>
       </w:r>
       <w:r>
@@ -715,6 +717,8 @@
         </w:rPr>
         <w:t xml:space="preserve"> Coating.</w:t>
       </w:r>
+      <w:bookmarkStart w:id="0" w:name="_GoBack"/>
+      <w:bookmarkEnd w:id="0"/>
     </w:p>
     <w:p>
       <w:pPr>
@@ -3061,8 +3065,6 @@
               </w:rPr>
               <w:t>2</w:t>
             </w:r>
-            <w:bookmarkStart w:id="0" w:name="_GoBack"/>
-            <w:bookmarkEnd w:id="0"/>
           </w:p>
         </w:tc>
         <w:tc>

</xml_diff>